<commit_message>
update MAN et ajout stl equerre
</commit_message>
<xml_diff>
--- a/Documentation/Manuel_Technique/Contenu et critères de correction du manuel technique.docx
+++ b/Documentation/Manuel_Technique/Contenu et critères de correction du manuel technique.docx
@@ -41,41 +41,13 @@
           <w:ilvl w:val="0"/>
           <w:numId w:val="0"/>
         </w:numPr>
-      </w:pPr>
-      <w:r>
-        <w:t>Mise en page</w:t>
-      </w:r>
-      <w:r>
-        <w:t xml:space="preserve"> (5pts) : </w:t>
-      </w:r>
-    </w:p>
-    <w:p>
-      <w:pPr>
-        <w:pStyle w:val="puce1"/>
-      </w:pPr>
-      <w:r>
-        <w:t xml:space="preserve">page titre, </w:t>
-      </w:r>
-      <w:r>
-        <w:t xml:space="preserve">table des matières, </w:t>
-      </w:r>
-      <w:r>
-        <w:t>section</w:t>
-      </w:r>
-      <w:r>
-        <w:t>s</w:t>
-      </w:r>
-      <w:r>
-        <w:t xml:space="preserve"> numéroté</w:t>
-      </w:r>
-      <w:r>
-        <w:t>e</w:t>
-      </w:r>
-      <w:r>
-        <w:t>s, titres de figures, pagination, entête et pied de page,</w:t>
-      </w:r>
-      <w:r>
-        <w:t xml:space="preserve"> etc.</w:t>
+        <w:ind w:left="360"/>
+      </w:pPr>
+      <w:r>
+        <w:rPr>
+          <w:highlight w:val="yellow"/>
+        </w:rPr>
+        <w:t>Jaune, faire à la fin</w:t>
       </w:r>
     </w:p>
     <w:p>
@@ -85,27 +57,13 @@
           <w:ilvl w:val="0"/>
           <w:numId w:val="0"/>
         </w:numPr>
-      </w:pPr>
-      <w:r>
-        <w:tab/>
-      </w:r>
-      <w:r>
-        <w:tab/>
-      </w:r>
-      <w:r>
-        <w:tab/>
-      </w:r>
-      <w:r>
-        <w:tab/>
-      </w:r>
-      <w:r>
-        <w:tab/>
-      </w:r>
-      <w:r>
-        <w:tab/>
-      </w:r>
-      <w:r>
-        <w:tab/>
+        <w:ind w:left="360"/>
+      </w:pPr>
+      <w:r>
+        <w:rPr>
+          <w:highlight w:val="red"/>
+        </w:rPr>
+        <w:t>Rouge, à faire</w:t>
       </w:r>
     </w:p>
     <w:p>
@@ -115,12 +73,13 @@
           <w:ilvl w:val="0"/>
           <w:numId w:val="0"/>
         </w:numPr>
-      </w:pPr>
-      <w:r>
-        <w:t xml:space="preserve">Qualité de l'écriture française </w:t>
-      </w:r>
-      <w:r>
-        <w:t>(10pts)</w:t>
+        <w:ind w:left="360"/>
+      </w:pPr>
+      <w:r>
+        <w:rPr>
+          <w:highlight w:val="green"/>
+        </w:rPr>
+        <w:t>Vert, fait</w:t>
       </w:r>
     </w:p>
     <w:p>
@@ -132,7 +91,66 @@
         </w:numPr>
       </w:pPr>
       <w:r>
-        <w:tab/>
+        <w:t>Mise en page</w:t>
+      </w:r>
+      <w:r>
+        <w:t xml:space="preserve"> (5pts) : </w:t>
+      </w:r>
+    </w:p>
+    <w:p>
+      <w:pPr>
+        <w:pStyle w:val="puce1"/>
+        <w:rPr>
+          <w:highlight w:val="yellow"/>
+        </w:rPr>
+      </w:pPr>
+      <w:r>
+        <w:rPr>
+          <w:highlight w:val="yellow"/>
+        </w:rPr>
+        <w:t xml:space="preserve">page titre, </w:t>
+      </w:r>
+      <w:r>
+        <w:rPr>
+          <w:highlight w:val="yellow"/>
+        </w:rPr>
+        <w:t xml:space="preserve">table des matières, </w:t>
+      </w:r>
+      <w:r>
+        <w:rPr>
+          <w:highlight w:val="yellow"/>
+        </w:rPr>
+        <w:t>section</w:t>
+      </w:r>
+      <w:r>
+        <w:rPr>
+          <w:highlight w:val="yellow"/>
+        </w:rPr>
+        <w:t>s</w:t>
+      </w:r>
+      <w:r>
+        <w:rPr>
+          <w:highlight w:val="yellow"/>
+        </w:rPr>
+        <w:t xml:space="preserve"> numéroté</w:t>
+      </w:r>
+      <w:r>
+        <w:rPr>
+          <w:highlight w:val="yellow"/>
+        </w:rPr>
+        <w:t>e</w:t>
+      </w:r>
+      <w:r>
+        <w:rPr>
+          <w:highlight w:val="yellow"/>
+        </w:rPr>
+        <w:t>s, titres de figures, pagination, entête et pied de page,</w:t>
+      </w:r>
+      <w:r>
+        <w:rPr>
+          <w:highlight w:val="yellow"/>
+        </w:rPr>
+        <w:t xml:space="preserve"> etc.</w:t>
       </w:r>
     </w:p>
     <w:p>
@@ -144,39 +162,135 @@
         </w:numPr>
       </w:pPr>
       <w:r>
+        <w:tab/>
+      </w:r>
+      <w:r>
+        <w:tab/>
+      </w:r>
+      <w:r>
+        <w:tab/>
+      </w:r>
+      <w:r>
+        <w:tab/>
+      </w:r>
+      <w:r>
+        <w:tab/>
+      </w:r>
+      <w:r>
+        <w:tab/>
+      </w:r>
+      <w:r>
+        <w:tab/>
+      </w:r>
+    </w:p>
+    <w:p>
+      <w:pPr>
+        <w:pStyle w:val="puce1"/>
+        <w:numPr>
+          <w:ilvl w:val="0"/>
+          <w:numId w:val="0"/>
+        </w:numPr>
+      </w:pPr>
+      <w:r>
+        <w:rPr>
+          <w:highlight w:val="yellow"/>
+        </w:rPr>
+        <w:t xml:space="preserve">Qualité de l'écriture française </w:t>
+      </w:r>
+      <w:r>
+        <w:rPr>
+          <w:highlight w:val="yellow"/>
+        </w:rPr>
+        <w:t>(10pts)</w:t>
+      </w:r>
+    </w:p>
+    <w:p>
+      <w:pPr>
+        <w:pStyle w:val="puce1"/>
+        <w:numPr>
+          <w:ilvl w:val="0"/>
+          <w:numId w:val="0"/>
+        </w:numPr>
+      </w:pPr>
+      <w:r>
+        <w:tab/>
+      </w:r>
+    </w:p>
+    <w:p>
+      <w:pPr>
+        <w:pStyle w:val="puce1"/>
+        <w:numPr>
+          <w:ilvl w:val="0"/>
+          <w:numId w:val="0"/>
+        </w:numPr>
+        <w:rPr>
+          <w:highlight w:val="green"/>
+        </w:rPr>
+      </w:pPr>
+      <w:r>
+        <w:rPr>
+          <w:highlight w:val="green"/>
+        </w:rPr>
         <w:t>Description générale du produit</w:t>
       </w:r>
       <w:r>
+        <w:rPr>
+          <w:highlight w:val="green"/>
+        </w:rPr>
         <w:t xml:space="preserve"> (10 pts)</w:t>
       </w:r>
     </w:p>
     <w:p>
       <w:pPr>
         <w:pStyle w:val="puce1"/>
-      </w:pPr>
-      <w:r>
+        <w:rPr>
+          <w:highlight w:val="green"/>
+        </w:rPr>
+      </w:pPr>
+      <w:r>
+        <w:rPr>
+          <w:highlight w:val="green"/>
+        </w:rPr>
         <w:t>Mise en situation</w:t>
       </w:r>
       <w:r>
+        <w:rPr>
+          <w:highlight w:val="green"/>
+        </w:rPr>
         <w:t>, besoin, problématique</w:t>
       </w:r>
       <w:r>
+        <w:rPr>
+          <w:highlight w:val="green"/>
+        </w:rPr>
         <w:t xml:space="preserve">. Voir « Nature du projet » du dossier </w:t>
       </w:r>
       <w:proofErr w:type="spellStart"/>
       <w:r>
+        <w:rPr>
+          <w:highlight w:val="green"/>
+        </w:rPr>
         <w:t>OsEntreprendre</w:t>
       </w:r>
       <w:proofErr w:type="spellEnd"/>
       <w:r>
+        <w:rPr>
+          <w:highlight w:val="green"/>
+        </w:rPr>
         <w:t xml:space="preserve">. Mettre le schéma du </w:t>
       </w:r>
       <w:proofErr w:type="spellStart"/>
       <w:r>
+        <w:rPr>
+          <w:highlight w:val="green"/>
+        </w:rPr>
         <w:t>ppt</w:t>
       </w:r>
       <w:proofErr w:type="spellEnd"/>
       <w:r>
+        <w:rPr>
+          <w:highlight w:val="green"/>
+        </w:rPr>
         <w:t xml:space="preserve"> du présentoir.</w:t>
       </w:r>
     </w:p>
@@ -193,80 +307,144 @@
     <w:p>
       <w:pPr>
         <w:pStyle w:val="puce3"/>
-      </w:pPr>
-      <w:r>
+        <w:rPr>
+          <w:highlight w:val="green"/>
+        </w:rPr>
+      </w:pPr>
+      <w:r>
+        <w:rPr>
+          <w:highlight w:val="green"/>
+        </w:rPr>
         <w:t>Fonctionnement</w:t>
       </w:r>
       <w:r>
+        <w:rPr>
+          <w:highlight w:val="green"/>
+        </w:rPr>
         <w:t xml:space="preserve"> (</w:t>
       </w:r>
       <w:r>
+        <w:rPr>
+          <w:highlight w:val="green"/>
+        </w:rPr>
         <w:t>10 pts)</w:t>
       </w:r>
       <w:r>
+        <w:rPr>
+          <w:highlight w:val="green"/>
+        </w:rPr>
         <w:t xml:space="preserve"> </w:t>
       </w:r>
     </w:p>
     <w:p>
       <w:pPr>
         <w:pStyle w:val="puce1"/>
-      </w:pPr>
-      <w:r>
+        <w:rPr>
+          <w:highlight w:val="green"/>
+        </w:rPr>
+      </w:pPr>
+      <w:r>
+        <w:rPr>
+          <w:highlight w:val="green"/>
+        </w:rPr>
         <w:t>À l’aide d</w:t>
       </w:r>
       <w:r>
+        <w:rPr>
+          <w:highlight w:val="green"/>
+        </w:rPr>
         <w:t xml:space="preserve">’un </w:t>
       </w:r>
       <w:r>
+        <w:rPr>
+          <w:highlight w:val="green"/>
+        </w:rPr>
         <w:t>schéma-bloc</w:t>
       </w:r>
       <w:r>
+        <w:rPr>
+          <w:highlight w:val="green"/>
+        </w:rPr>
         <w:t xml:space="preserve"> </w:t>
       </w:r>
       <w:r>
         <w:rPr>
           <w:b/>
           <w:bCs/>
+          <w:highlight w:val="green"/>
         </w:rPr>
         <w:t>détaillé</w:t>
       </w:r>
       <w:r>
+        <w:rPr>
+          <w:highlight w:val="green"/>
+        </w:rPr>
         <w:t xml:space="preserve">, expliquez comment fonctionne le projet. </w:t>
       </w:r>
     </w:p>
     <w:p>
       <w:pPr>
         <w:pStyle w:val="puce1"/>
-      </w:pPr>
-      <w:r>
+        <w:rPr>
+          <w:highlight w:val="green"/>
+        </w:rPr>
+      </w:pPr>
+      <w:r>
+        <w:rPr>
+          <w:highlight w:val="green"/>
+        </w:rPr>
         <w:t>Quelle est la relation entre chaque blo</w:t>
       </w:r>
       <w:r>
+        <w:rPr>
+          <w:highlight w:val="green"/>
+        </w:rPr>
         <w:t xml:space="preserve">c. </w:t>
       </w:r>
     </w:p>
     <w:p>
       <w:pPr>
         <w:pStyle w:val="puce1"/>
-      </w:pPr>
-      <w:r>
+        <w:rPr>
+          <w:highlight w:val="green"/>
+        </w:rPr>
+      </w:pPr>
+      <w:r>
+        <w:rPr>
+          <w:highlight w:val="green"/>
+        </w:rPr>
         <w:t xml:space="preserve">Quelles sont les données échangées. </w:t>
       </w:r>
     </w:p>
     <w:p>
       <w:pPr>
         <w:pStyle w:val="puce1"/>
-      </w:pPr>
-      <w:r>
+        <w:rPr>
+          <w:highlight w:val="green"/>
+        </w:rPr>
+      </w:pPr>
+      <w:r>
+        <w:rPr>
+          <w:highlight w:val="green"/>
+        </w:rPr>
         <w:t xml:space="preserve">Quels sont les différents types de communication (wifi, Ethernet, Bluetooth, </w:t>
       </w:r>
       <w:r>
+        <w:rPr>
+          <w:highlight w:val="green"/>
+        </w:rPr>
         <w:t>MQTT,</w:t>
       </w:r>
       <w:r>
+        <w:rPr>
+          <w:highlight w:val="green"/>
+        </w:rPr>
         <w:t xml:space="preserve"> I2C, GPIO, USB,</w:t>
       </w:r>
       <w:r>
+        <w:rPr>
+          <w:highlight w:val="green"/>
+        </w:rPr>
         <w:t xml:space="preserve"> etc.). </w:t>
       </w:r>
     </w:p>
@@ -278,84 +456,153 @@
     <w:p>
       <w:pPr>
         <w:pStyle w:val="puce3"/>
-      </w:pPr>
-      <w:r>
+        <w:rPr>
+          <w:highlight w:val="green"/>
+        </w:rPr>
+      </w:pPr>
+      <w:r>
+        <w:rPr>
+          <w:highlight w:val="green"/>
+        </w:rPr>
         <w:t>Procédure d’installation</w:t>
       </w:r>
       <w:r>
+        <w:rPr>
+          <w:highlight w:val="green"/>
+        </w:rPr>
         <w:t xml:space="preserve"> et d’opération</w:t>
       </w:r>
       <w:r>
+        <w:rPr>
+          <w:highlight w:val="green"/>
+        </w:rPr>
         <w:t xml:space="preserve"> (</w:t>
       </w:r>
       <w:r>
+        <w:rPr>
+          <w:highlight w:val="green"/>
+        </w:rPr>
         <w:t>15pst)</w:t>
       </w:r>
-      <w:r>
-        <w:tab/>
-      </w:r>
-    </w:p>
-    <w:p>
-      <w:pPr>
-        <w:pStyle w:val="puce1"/>
-      </w:pPr>
-      <w:r>
+    </w:p>
+    <w:p>
+      <w:pPr>
+        <w:pStyle w:val="puce1"/>
+        <w:rPr>
+          <w:highlight w:val="green"/>
+        </w:rPr>
+      </w:pPr>
+      <w:r>
+        <w:rPr>
+          <w:highlight w:val="green"/>
+        </w:rPr>
         <w:t>S’adresse à l’utilisateur</w:t>
       </w:r>
     </w:p>
     <w:p>
       <w:pPr>
         <w:pStyle w:val="puce1"/>
-      </w:pPr>
-      <w:r>
+        <w:rPr>
+          <w:highlight w:val="green"/>
+        </w:rPr>
+      </w:pPr>
+      <w:r>
+        <w:rPr>
+          <w:highlight w:val="green"/>
+        </w:rPr>
         <w:t xml:space="preserve">Expliquer clairement </w:t>
       </w:r>
       <w:r>
+        <w:rPr>
+          <w:highlight w:val="green"/>
+        </w:rPr>
         <w:t xml:space="preserve">comment installer et opérer le projet. </w:t>
       </w:r>
     </w:p>
     <w:p>
       <w:pPr>
         <w:pStyle w:val="puce1"/>
-      </w:pPr>
-      <w:r>
+        <w:rPr>
+          <w:highlight w:val="green"/>
+        </w:rPr>
+      </w:pPr>
+      <w:r>
+        <w:rPr>
+          <w:highlight w:val="green"/>
+        </w:rPr>
         <w:t>Mettre un schéma de branchement détaillé de toutes les conne</w:t>
       </w:r>
       <w:r>
+        <w:rPr>
+          <w:highlight w:val="green"/>
+        </w:rPr>
         <w:t>xi</w:t>
       </w:r>
       <w:r>
+        <w:rPr>
+          <w:highlight w:val="green"/>
+        </w:rPr>
         <w:t xml:space="preserve">ons à faire avec photos à l’appui. </w:t>
       </w:r>
     </w:p>
     <w:p>
       <w:pPr>
         <w:pStyle w:val="puce1"/>
-      </w:pPr>
-      <w:r>
+        <w:rPr>
+          <w:highlight w:val="green"/>
+        </w:rPr>
+      </w:pPr>
+      <w:r>
+        <w:rPr>
+          <w:highlight w:val="green"/>
+        </w:rPr>
         <w:t xml:space="preserve">Décrire comment installer les différents logiciels nécessaires et comment les </w:t>
       </w:r>
       <w:r>
+        <w:rPr>
+          <w:highlight w:val="green"/>
+        </w:rPr>
         <w:t xml:space="preserve">exécuter. </w:t>
       </w:r>
     </w:p>
     <w:p>
       <w:pPr>
         <w:pStyle w:val="puce1"/>
-      </w:pPr>
-      <w:r>
+        <w:rPr>
+          <w:highlight w:val="green"/>
+        </w:rPr>
+      </w:pPr>
+      <w:r>
+        <w:rPr>
+          <w:highlight w:val="green"/>
+        </w:rPr>
         <w:t xml:space="preserve">Décrire comment opérer le projet </w:t>
       </w:r>
       <w:r>
+        <w:rPr>
+          <w:highlight w:val="green"/>
+        </w:rPr>
         <w:t>à partir de l’interface usager.</w:t>
       </w:r>
     </w:p>
     <w:p>
       <w:pPr>
         <w:pStyle w:val="puce1"/>
-      </w:pPr>
-      <w:r>
-        <w:t xml:space="preserve">Mise en route, validation du fonctionnement, dépannage </w:t>
+        <w:rPr>
+          <w:highlight w:val="red"/>
+        </w:rPr>
+      </w:pPr>
+      <w:r>
+        <w:rPr>
+          <w:highlight w:val="green"/>
+        </w:rPr>
+        <w:t xml:space="preserve">Mise en route, </w:t>
+      </w:r>
+      <w:r>
+        <w:rPr>
+          <w:highlight w:val="red"/>
+        </w:rPr>
+        <w:t xml:space="preserve">validation du fonctionnement, dépannage </w:t>
       </w:r>
     </w:p>
     <w:p>
@@ -366,74 +613,140 @@
     <w:p>
       <w:pPr>
         <w:pStyle w:val="puce3"/>
-      </w:pPr>
-      <w:r>
+        <w:rPr>
+          <w:highlight w:val="red"/>
+        </w:rPr>
+      </w:pPr>
+      <w:r>
+        <w:rPr>
+          <w:highlight w:val="red"/>
+        </w:rPr>
         <w:t>Contenu matériel</w:t>
       </w:r>
       <w:r>
+        <w:rPr>
+          <w:highlight w:val="red"/>
+        </w:rPr>
         <w:t xml:space="preserve"> (10 pts)</w:t>
       </w:r>
     </w:p>
     <w:p>
       <w:pPr>
         <w:pStyle w:val="puce1"/>
-      </w:pPr>
-      <w:r>
+        <w:rPr>
+          <w:highlight w:val="red"/>
+        </w:rPr>
+      </w:pPr>
+      <w:r>
+        <w:rPr>
+          <w:highlight w:val="red"/>
+        </w:rPr>
         <w:t>Schéma électrique</w:t>
       </w:r>
       <w:r>
+        <w:rPr>
+          <w:highlight w:val="red"/>
+        </w:rPr>
         <w:t xml:space="preserve"> avec explication des différentes parties.</w:t>
       </w:r>
       <w:r>
+        <w:rPr>
+          <w:highlight w:val="red"/>
+        </w:rPr>
         <w:t xml:space="preserve"> </w:t>
       </w:r>
     </w:p>
     <w:p>
       <w:pPr>
         <w:pStyle w:val="puce1"/>
-      </w:pPr>
-      <w:r>
+        <w:rPr>
+          <w:highlight w:val="red"/>
+        </w:rPr>
+      </w:pPr>
+      <w:r>
+        <w:rPr>
+          <w:highlight w:val="red"/>
+        </w:rPr>
         <w:t>Pour chaque partie expliqué</w:t>
       </w:r>
       <w:r>
+        <w:rPr>
+          <w:highlight w:val="red"/>
+        </w:rPr>
         <w:t>e</w:t>
       </w:r>
       <w:r>
+        <w:rPr>
+          <w:highlight w:val="red"/>
+        </w:rPr>
         <w:t>, mettre la partie du schéma électrique</w:t>
       </w:r>
       <w:r>
+        <w:rPr>
+          <w:highlight w:val="red"/>
+        </w:rPr>
         <w:t xml:space="preserve"> correspondant</w:t>
       </w:r>
       <w:r>
+        <w:rPr>
+          <w:highlight w:val="red"/>
+        </w:rPr>
         <w:t xml:space="preserve"> en image dans le texte</w:t>
       </w:r>
       <w:r>
+        <w:rPr>
+          <w:highlight w:val="red"/>
+        </w:rPr>
         <w:t xml:space="preserve"> et y faire référence</w:t>
       </w:r>
       <w:r>
+        <w:rPr>
+          <w:highlight w:val="red"/>
+        </w:rPr>
         <w:t>.</w:t>
       </w:r>
       <w:r>
+        <w:rPr>
+          <w:highlight w:val="red"/>
+        </w:rPr>
         <w:t xml:space="preserve"> </w:t>
       </w:r>
       <w:r>
+        <w:rPr>
+          <w:highlight w:val="red"/>
+        </w:rPr>
         <w:t xml:space="preserve"> </w:t>
       </w:r>
     </w:p>
     <w:p>
       <w:pPr>
         <w:pStyle w:val="puce1"/>
-      </w:pPr>
-      <w:r>
+        <w:rPr>
+          <w:highlight w:val="red"/>
+        </w:rPr>
+      </w:pPr>
+      <w:r>
+        <w:rPr>
+          <w:highlight w:val="red"/>
+        </w:rPr>
         <w:t>Le</w:t>
       </w:r>
       <w:r>
+        <w:rPr>
+          <w:highlight w:val="red"/>
+        </w:rPr>
         <w:t xml:space="preserve"> schéma électrique complet </w:t>
       </w:r>
       <w:r>
+        <w:rPr>
+          <w:highlight w:val="red"/>
+        </w:rPr>
         <w:t xml:space="preserve">sera placé </w:t>
       </w:r>
       <w:r>
+        <w:rPr>
+          <w:highlight w:val="red"/>
+        </w:rPr>
         <w:t xml:space="preserve">en annexe. </w:t>
       </w:r>
     </w:p>
@@ -446,91 +759,174 @@
       <w:pPr>
         <w:pStyle w:val="puce3"/>
       </w:pPr>
-      <w:r>
+    </w:p>
+    <w:p>
+      <w:pPr>
+        <w:pStyle w:val="puce3"/>
+      </w:pPr>
+      <w:r>
+        <w:rPr>
+          <w:highlight w:val="green"/>
+        </w:rPr>
+        <w:lastRenderedPageBreak/>
         <w:t>Contenu logiciel du produit</w:t>
       </w:r>
       <w:r>
+        <w:rPr>
+          <w:highlight w:val="green"/>
+        </w:rPr>
         <w:t xml:space="preserve"> (15 pts)</w:t>
       </w:r>
     </w:p>
     <w:p>
       <w:pPr>
         <w:pStyle w:val="puce1"/>
-      </w:pPr>
-      <w:r>
+        <w:rPr>
+          <w:highlight w:val="green"/>
+        </w:rPr>
+      </w:pPr>
+      <w:r>
+        <w:rPr>
+          <w:highlight w:val="green"/>
+        </w:rPr>
         <w:t>Mettre simplement la référence au Git.</w:t>
       </w:r>
     </w:p>
     <w:p>
       <w:pPr>
         <w:pStyle w:val="puce1"/>
-      </w:pPr>
-      <w:r>
+        <w:rPr>
+          <w:highlight w:val="green"/>
+        </w:rPr>
+      </w:pPr>
+      <w:r>
+        <w:rPr>
+          <w:highlight w:val="green"/>
+        </w:rPr>
         <w:t xml:space="preserve">Sur le Git, chaque dossier a un fichier </w:t>
       </w:r>
       <w:proofErr w:type="spellStart"/>
       <w:r>
+        <w:rPr>
+          <w:highlight w:val="green"/>
+        </w:rPr>
         <w:t>readme</w:t>
       </w:r>
       <w:proofErr w:type="spellEnd"/>
       <w:r>
+        <w:rPr>
+          <w:highlight w:val="green"/>
+        </w:rPr>
         <w:t xml:space="preserve"> qui explique son contenu.</w:t>
       </w:r>
     </w:p>
     <w:p>
       <w:pPr>
         <w:pStyle w:val="puce1"/>
-      </w:pPr>
-      <w:r>
-        <w:lastRenderedPageBreak/>
+        <w:rPr>
+          <w:highlight w:val="red"/>
+        </w:rPr>
+      </w:pPr>
+      <w:r>
+        <w:rPr>
+          <w:highlight w:val="red"/>
+        </w:rPr>
         <w:t>Tou</w:t>
       </w:r>
       <w:r>
+        <w:rPr>
+          <w:highlight w:val="red"/>
+        </w:rPr>
         <w:t>t</w:t>
       </w:r>
       <w:r>
+        <w:rPr>
+          <w:highlight w:val="red"/>
+        </w:rPr>
         <w:t xml:space="preserve"> le</w:t>
       </w:r>
       <w:r>
+        <w:rPr>
+          <w:highlight w:val="red"/>
+        </w:rPr>
         <w:t xml:space="preserve"> </w:t>
       </w:r>
       <w:r>
+        <w:rPr>
+          <w:highlight w:val="red"/>
+        </w:rPr>
         <w:t>code</w:t>
       </w:r>
       <w:r>
+        <w:rPr>
+          <w:highlight w:val="red"/>
+        </w:rPr>
         <w:t xml:space="preserve"> </w:t>
       </w:r>
       <w:r>
+        <w:rPr>
+          <w:highlight w:val="red"/>
+        </w:rPr>
         <w:t xml:space="preserve">que vous avez écrit </w:t>
       </w:r>
       <w:r>
+        <w:rPr>
+          <w:highlight w:val="red"/>
+        </w:rPr>
         <w:t>est</w:t>
       </w:r>
       <w:r>
+        <w:rPr>
+          <w:highlight w:val="red"/>
+        </w:rPr>
         <w:t xml:space="preserve"> commenté</w:t>
       </w:r>
       <w:r>
+        <w:rPr>
+          <w:highlight w:val="red"/>
+        </w:rPr>
         <w:t>, sans oubli</w:t>
       </w:r>
       <w:r>
+        <w:rPr>
+          <w:highlight w:val="red"/>
+        </w:rPr>
         <w:t>er les</w:t>
       </w:r>
       <w:r>
+        <w:rPr>
+          <w:highlight w:val="red"/>
+        </w:rPr>
         <w:t xml:space="preserve"> </w:t>
       </w:r>
       <w:r>
+        <w:rPr>
+          <w:highlight w:val="red"/>
+        </w:rPr>
         <w:t>entête</w:t>
       </w:r>
       <w:r>
+        <w:rPr>
+          <w:highlight w:val="red"/>
+        </w:rPr>
         <w:t>s</w:t>
       </w:r>
       <w:r>
+        <w:rPr>
+          <w:highlight w:val="red"/>
+        </w:rPr>
         <w:t xml:space="preserve"> de fichiers et de méthode</w:t>
       </w:r>
       <w:r>
+        <w:rPr>
+          <w:highlight w:val="red"/>
+        </w:rPr>
         <w:t>s</w:t>
       </w:r>
       <w:r>
+        <w:rPr>
+          <w:highlight w:val="red"/>
+        </w:rPr>
         <w:t>.</w:t>
       </w:r>
     </w:p>
@@ -542,128 +938,242 @@
     <w:p>
       <w:pPr>
         <w:pStyle w:val="puce3"/>
-      </w:pPr>
-      <w:r>
+        <w:rPr>
+          <w:highlight w:val="green"/>
+        </w:rPr>
+      </w:pPr>
+      <w:r>
+        <w:rPr>
+          <w:highlight w:val="green"/>
+        </w:rPr>
         <w:t>Procédure de développement</w:t>
       </w:r>
       <w:r>
+        <w:rPr>
+          <w:highlight w:val="green"/>
+        </w:rPr>
         <w:t xml:space="preserve"> (15pts)</w:t>
       </w:r>
     </w:p>
     <w:p>
       <w:pPr>
         <w:pStyle w:val="puce1"/>
-      </w:pPr>
-      <w:r>
+        <w:rPr>
+          <w:highlight w:val="green"/>
+        </w:rPr>
+      </w:pPr>
+      <w:r>
+        <w:rPr>
+          <w:highlight w:val="green"/>
+        </w:rPr>
         <w:t>S’adresse à un technicien qui modifiera ou poursuivra le projet</w:t>
       </w:r>
     </w:p>
     <w:p>
       <w:pPr>
         <w:pStyle w:val="puce1"/>
-      </w:pPr>
-      <w:r>
+        <w:rPr>
+          <w:highlight w:val="green"/>
+        </w:rPr>
+      </w:pPr>
+      <w:r>
+        <w:rPr>
+          <w:highlight w:val="green"/>
+        </w:rPr>
         <w:t>Procédure qui explique étape par étape tou</w:t>
       </w:r>
       <w:r>
+        <w:rPr>
+          <w:highlight w:val="green"/>
+        </w:rPr>
         <w:t>t ce qu’on doit faire pour modifier</w:t>
       </w:r>
       <w:r>
+        <w:rPr>
+          <w:highlight w:val="green"/>
+        </w:rPr>
         <w:t>, compiler et exécuter le projet</w:t>
       </w:r>
       <w:r>
+        <w:rPr>
+          <w:highlight w:val="green"/>
+        </w:rPr>
         <w:t>.</w:t>
       </w:r>
     </w:p>
     <w:p>
       <w:pPr>
         <w:pStyle w:val="puce1"/>
-      </w:pPr>
-      <w:r>
+        <w:rPr>
+          <w:highlight w:val="green"/>
+        </w:rPr>
+      </w:pPr>
+      <w:r>
+        <w:rPr>
+          <w:highlight w:val="green"/>
+        </w:rPr>
         <w:t>On doit y trouver, t</w:t>
       </w:r>
       <w:r>
+        <w:rPr>
+          <w:highlight w:val="green"/>
+        </w:rPr>
         <w:t xml:space="preserve">ous les </w:t>
       </w:r>
       <w:r>
+        <w:rPr>
+          <w:highlight w:val="green"/>
+        </w:rPr>
         <w:t>logiciels à installer</w:t>
       </w:r>
       <w:r>
+        <w:rPr>
+          <w:highlight w:val="green"/>
+        </w:rPr>
         <w:t xml:space="preserve"> et</w:t>
       </w:r>
       <w:r>
+        <w:rPr>
+          <w:highlight w:val="green"/>
+        </w:rPr>
         <w:t xml:space="preserve"> </w:t>
       </w:r>
       <w:r>
+        <w:rPr>
+          <w:highlight w:val="green"/>
+        </w:rPr>
         <w:t xml:space="preserve">toutes les </w:t>
       </w:r>
       <w:r>
+        <w:rPr>
+          <w:highlight w:val="green"/>
+        </w:rPr>
         <w:t>librairies à rajouter</w:t>
       </w:r>
       <w:r>
+        <w:rPr>
+          <w:highlight w:val="green"/>
+        </w:rPr>
         <w:t>.</w:t>
       </w:r>
     </w:p>
     <w:p>
       <w:pPr>
         <w:pStyle w:val="puce1"/>
-      </w:pPr>
-      <w:r>
+        <w:rPr>
+          <w:highlight w:val="green"/>
+        </w:rPr>
+      </w:pPr>
+      <w:r>
+        <w:rPr>
+          <w:highlight w:val="green"/>
+        </w:rPr>
         <w:t>Spécifier où sont les f</w:t>
       </w:r>
       <w:r>
+        <w:rPr>
+          <w:highlight w:val="green"/>
+        </w:rPr>
         <w:t xml:space="preserve">ichiers </w:t>
       </w:r>
       <w:r>
+        <w:rPr>
+          <w:highlight w:val="green"/>
+        </w:rPr>
         <w:t xml:space="preserve">sources </w:t>
       </w:r>
       <w:r>
+        <w:rPr>
+          <w:highlight w:val="green"/>
+        </w:rPr>
         <w:t>à télécharger</w:t>
       </w:r>
       <w:r>
+        <w:rPr>
+          <w:highlight w:val="green"/>
+        </w:rPr>
         <w:t>. Comment les télécharger et où les copier.</w:t>
       </w:r>
     </w:p>
     <w:p>
       <w:pPr>
         <w:pStyle w:val="puce1"/>
-      </w:pPr>
-      <w:r>
+        <w:rPr>
+          <w:highlight w:val="green"/>
+        </w:rPr>
+      </w:pPr>
+      <w:r>
+        <w:rPr>
+          <w:highlight w:val="green"/>
+        </w:rPr>
         <w:t xml:space="preserve">Quels sont les </w:t>
       </w:r>
       <w:r>
+        <w:rPr>
+          <w:highlight w:val="green"/>
+        </w:rPr>
         <w:t>O</w:t>
       </w:r>
       <w:r>
+        <w:rPr>
+          <w:highlight w:val="green"/>
+        </w:rPr>
         <w:t xml:space="preserve">S </w:t>
       </w:r>
       <w:r>
+        <w:rPr>
+          <w:highlight w:val="green"/>
+        </w:rPr>
         <w:t>et version utilisée</w:t>
       </w:r>
       <w:r>
+        <w:rPr>
+          <w:highlight w:val="green"/>
+        </w:rPr>
         <w:t xml:space="preserve"> avec les l</w:t>
       </w:r>
       <w:r>
+        <w:rPr>
+          <w:highlight w:val="green"/>
+        </w:rPr>
         <w:t>ien</w:t>
       </w:r>
       <w:r>
+        <w:rPr>
+          <w:highlight w:val="green"/>
+        </w:rPr>
         <w:t>s</w:t>
       </w:r>
       <w:r>
+        <w:rPr>
+          <w:highlight w:val="green"/>
+        </w:rPr>
         <w:t xml:space="preserve"> WEB. </w:t>
       </w:r>
       <w:r>
+        <w:rPr>
+          <w:highlight w:val="green"/>
+        </w:rPr>
         <w:t>Quelles sont les configurations, modifications, librairies à ajouter</w:t>
       </w:r>
       <w:r>
+        <w:rPr>
+          <w:highlight w:val="green"/>
+        </w:rPr>
         <w:t xml:space="preserve"> à l’OS.</w:t>
       </w:r>
     </w:p>
     <w:p>
       <w:pPr>
         <w:pStyle w:val="puce1"/>
-      </w:pPr>
-      <w:r>
+        <w:rPr>
+          <w:highlight w:val="green"/>
+        </w:rPr>
+      </w:pPr>
+      <w:r>
+        <w:rPr>
+          <w:highlight w:val="green"/>
+        </w:rPr>
         <w:t>Spécifier les noms d’usager et mot de passe au besoin</w:t>
       </w:r>
     </w:p>
@@ -689,19 +1199,40 @@
     <w:p>
       <w:pPr>
         <w:pStyle w:val="puce3"/>
-      </w:pPr>
-      <w:r>
+        <w:rPr>
+          <w:highlight w:val="red"/>
+        </w:rPr>
+      </w:pPr>
+      <w:r>
+        <w:rPr>
+          <w:highlight w:val="red"/>
+        </w:rPr>
         <w:t>Listes de matériel et coûts</w:t>
       </w:r>
       <w:r>
+        <w:rPr>
+          <w:highlight w:val="red"/>
+        </w:rPr>
         <w:t xml:space="preserve"> (5pts)</w:t>
       </w:r>
-    </w:p>
-    <w:p>
-      <w:pPr>
-        <w:pStyle w:val="puce1"/>
-      </w:pPr>
-      <w:r>
+      <w:r>
+        <w:rPr>
+          <w:highlight w:val="red"/>
+        </w:rPr>
+        <w:t xml:space="preserve"> MANQUE OBJETS INTERACTIFS</w:t>
+      </w:r>
+    </w:p>
+    <w:p>
+      <w:pPr>
+        <w:pStyle w:val="puce1"/>
+        <w:rPr>
+          <w:highlight w:val="red"/>
+        </w:rPr>
+      </w:pPr>
+      <w:r>
+        <w:rPr>
+          <w:highlight w:val="red"/>
+        </w:rPr>
         <w:t>Feuille de fichier Excel ayant les colonnes suivantes :</w:t>
       </w:r>
     </w:p>
@@ -712,11 +1243,20 @@
           <w:ilvl w:val="1"/>
           <w:numId w:val="4"/>
         </w:numPr>
-      </w:pPr>
-      <w:r>
+        <w:rPr>
+          <w:highlight w:val="red"/>
+        </w:rPr>
+      </w:pPr>
+      <w:r>
+        <w:rPr>
+          <w:highlight w:val="red"/>
+        </w:rPr>
         <w:t>Numéro exact de la pi</w:t>
       </w:r>
       <w:r>
+        <w:rPr>
+          <w:highlight w:val="red"/>
+        </w:rPr>
         <w:t>èce</w:t>
       </w:r>
     </w:p>
@@ -727,8 +1267,14 @@
           <w:ilvl w:val="1"/>
           <w:numId w:val="4"/>
         </w:numPr>
-      </w:pPr>
-      <w:r>
+        <w:rPr>
+          <w:highlight w:val="red"/>
+        </w:rPr>
+      </w:pPr>
+      <w:r>
+        <w:rPr>
+          <w:highlight w:val="red"/>
+        </w:rPr>
         <w:t>Description</w:t>
       </w:r>
     </w:p>
@@ -739,8 +1285,14 @@
           <w:ilvl w:val="1"/>
           <w:numId w:val="4"/>
         </w:numPr>
-      </w:pPr>
-      <w:r>
+        <w:rPr>
+          <w:highlight w:val="red"/>
+        </w:rPr>
+      </w:pPr>
+      <w:r>
+        <w:rPr>
+          <w:highlight w:val="red"/>
+        </w:rPr>
         <w:t>Lien web chez le fournisseur</w:t>
       </w:r>
     </w:p>
@@ -751,8 +1303,14 @@
           <w:ilvl w:val="1"/>
           <w:numId w:val="4"/>
         </w:numPr>
-      </w:pPr>
-      <w:r>
+        <w:rPr>
+          <w:highlight w:val="red"/>
+        </w:rPr>
+      </w:pPr>
+      <w:r>
+        <w:rPr>
+          <w:highlight w:val="red"/>
+        </w:rPr>
         <w:t>Prix unitaire</w:t>
       </w:r>
     </w:p>
@@ -763,8 +1321,14 @@
           <w:ilvl w:val="1"/>
           <w:numId w:val="4"/>
         </w:numPr>
-      </w:pPr>
-      <w:r>
+        <w:rPr>
+          <w:highlight w:val="red"/>
+        </w:rPr>
+      </w:pPr>
+      <w:r>
+        <w:rPr>
+          <w:highlight w:val="red"/>
+        </w:rPr>
         <w:t>Quantité</w:t>
       </w:r>
     </w:p>
@@ -775,19 +1339,34 @@
           <w:ilvl w:val="1"/>
           <w:numId w:val="4"/>
         </w:numPr>
-      </w:pPr>
-      <w:r>
+        <w:rPr>
+          <w:highlight w:val="red"/>
+        </w:rPr>
+      </w:pPr>
+      <w:r>
+        <w:rPr>
+          <w:highlight w:val="red"/>
+        </w:rPr>
         <w:t>Total</w:t>
       </w:r>
       <w:r>
+        <w:rPr>
+          <w:highlight w:val="red"/>
+        </w:rPr>
         <w:t xml:space="preserve"> </w:t>
       </w:r>
     </w:p>
     <w:p>
       <w:pPr>
         <w:pStyle w:val="puce1"/>
-      </w:pPr>
-      <w:r>
+        <w:rPr>
+          <w:highlight w:val="red"/>
+        </w:rPr>
+      </w:pPr>
+      <w:r>
+        <w:rPr>
+          <w:highlight w:val="red"/>
+        </w:rPr>
         <w:t>Et les lignes :</w:t>
       </w:r>
     </w:p>
@@ -798,14 +1377,26 @@
           <w:ilvl w:val="1"/>
           <w:numId w:val="4"/>
         </w:numPr>
-      </w:pPr>
-      <w:r>
+        <w:rPr>
+          <w:highlight w:val="red"/>
+        </w:rPr>
+      </w:pPr>
+      <w:r>
+        <w:rPr>
+          <w:highlight w:val="red"/>
+        </w:rPr>
         <w:t>Sous</w:t>
       </w:r>
       <w:r>
+        <w:rPr>
+          <w:highlight w:val="red"/>
+        </w:rPr>
         <w:t>-</w:t>
       </w:r>
       <w:r>
+        <w:rPr>
+          <w:highlight w:val="red"/>
+        </w:rPr>
         <w:t xml:space="preserve">total </w:t>
       </w:r>
     </w:p>
@@ -816,8 +1407,14 @@
           <w:ilvl w:val="1"/>
           <w:numId w:val="4"/>
         </w:numPr>
-      </w:pPr>
-      <w:r>
+        <w:rPr>
+          <w:highlight w:val="red"/>
+        </w:rPr>
+      </w:pPr>
+      <w:r>
+        <w:rPr>
+          <w:highlight w:val="red"/>
+        </w:rPr>
         <w:t>Taxes</w:t>
       </w:r>
     </w:p>
@@ -828,11 +1425,20 @@
           <w:ilvl w:val="1"/>
           <w:numId w:val="4"/>
         </w:numPr>
-      </w:pPr>
-      <w:r>
+        <w:rPr>
+          <w:highlight w:val="red"/>
+        </w:rPr>
+      </w:pPr>
+      <w:r>
+        <w:rPr>
+          <w:highlight w:val="red"/>
+        </w:rPr>
         <w:t xml:space="preserve">Grand </w:t>
       </w:r>
       <w:r>
+        <w:rPr>
+          <w:highlight w:val="red"/>
+        </w:rPr>
         <w:t xml:space="preserve">Total </w:t>
       </w:r>
     </w:p>
@@ -846,9 +1452,15 @@
         <w:ind w:left="720" w:hanging="12"/>
       </w:pPr>
       <w:r>
+        <w:rPr>
+          <w:highlight w:val="green"/>
+        </w:rPr>
         <w:t xml:space="preserve">Note : </w:t>
       </w:r>
       <w:r>
+        <w:rPr>
+          <w:highlight w:val="green"/>
+        </w:rPr>
         <w:t>Utiliser des formules de façon à ce que tout se recalcule si on change un prix ou une quantité.</w:t>
       </w:r>
     </w:p>
@@ -870,11 +1482,20 @@
     <w:p>
       <w:pPr>
         <w:pStyle w:val="puce3"/>
-      </w:pPr>
-      <w:r>
+        <w:rPr>
+          <w:highlight w:val="yellow"/>
+        </w:rPr>
+      </w:pPr>
+      <w:r>
+        <w:rPr>
+          <w:highlight w:val="yellow"/>
+        </w:rPr>
         <w:t xml:space="preserve">Modifications et améliorations </w:t>
       </w:r>
       <w:r>
+        <w:rPr>
+          <w:highlight w:val="yellow"/>
+        </w:rPr>
         <w:t>(5pts)</w:t>
       </w:r>
     </w:p>
@@ -885,11 +1506,20 @@
           <w:ilvl w:val="0"/>
           <w:numId w:val="12"/>
         </w:numPr>
-      </w:pPr>
-      <w:r>
+        <w:rPr>
+          <w:highlight w:val="yellow"/>
+        </w:rPr>
+      </w:pPr>
+      <w:r>
+        <w:rPr>
+          <w:highlight w:val="yellow"/>
+        </w:rPr>
         <w:t xml:space="preserve">Modifications et améliorations à apporter au projet pour </w:t>
       </w:r>
       <w:r>
+        <w:rPr>
+          <w:highlight w:val="yellow"/>
+        </w:rPr>
         <w:t>la prochaine version.</w:t>
       </w:r>
     </w:p>
@@ -2989,6 +3619,15 @@
 </file>
 
 <file path=customXml/item1.xml><?xml version="1.0" encoding="utf-8"?>
+<?mso-contentType ?>
+<FormTemplates xmlns="http://schemas.microsoft.com/sharepoint/v3/contenttype/forms">
+  <Display>DocumentLibraryForm</Display>
+  <Edit>DocumentLibraryForm</Edit>
+  <New>DocumentLibraryForm</New>
+</FormTemplates>
+</file>
+
+<file path=customXml/item2.xml><?xml version="1.0" encoding="utf-8"?>
 <ct:contentTypeSchema xmlns:ct="http://schemas.microsoft.com/office/2006/metadata/contentType" xmlns:ma="http://schemas.microsoft.com/office/2006/metadata/properties/metaAttributes" ct:_="" ma:_="" ma:contentTypeName="Document" ma:contentTypeID="0x0101001DDF7F2FCC1D2C469E7882E767051E21" ma:contentTypeVersion="4" ma:contentTypeDescription="Crée un document." ma:contentTypeScope="" ma:versionID="fdb502a7565e043baea1e7044cb52160">
   <xsd:schema xmlns:xsd="http://www.w3.org/2001/XMLSchema" xmlns:xs="http://www.w3.org/2001/XMLSchema" xmlns:p="http://schemas.microsoft.com/office/2006/metadata/properties" xmlns:ns2="de9a939f-7971-4532-9b84-38cbdf21fdbe" targetNamespace="http://schemas.microsoft.com/office/2006/metadata/properties" ma:root="true" ma:fieldsID="87cf97e6ee09886aa213502e86bb7644" ns2:_="">
     <xsd:import namespace="de9a939f-7971-4532-9b84-38cbdf21fdbe"/>
@@ -3132,22 +3771,21 @@
 </ct:contentTypeSchema>
 </file>
 
-<file path=customXml/item2.xml><?xml version="1.0" encoding="utf-8"?>
+<file path=customXml/item3.xml><?xml version="1.0" encoding="utf-8"?>
 <p:properties xmlns:p="http://schemas.microsoft.com/office/2006/metadata/properties" xmlns:xsi="http://www.w3.org/2001/XMLSchema-instance" xmlns:pc="http://schemas.microsoft.com/office/infopath/2007/PartnerControls">
   <documentManagement/>
 </p:properties>
 </file>
 
-<file path=customXml/item3.xml><?xml version="1.0" encoding="utf-8"?>
-<?mso-contentType ?>
-<FormTemplates xmlns="http://schemas.microsoft.com/sharepoint/v3/contenttype/forms">
-  <Display>DocumentLibraryForm</Display>
-  <Edit>DocumentLibraryForm</Edit>
-  <New>DocumentLibraryForm</New>
-</FormTemplates>
+<file path=customXml/itemProps1.xml><?xml version="1.0" encoding="utf-8"?>
+<ds:datastoreItem xmlns:ds="http://schemas.openxmlformats.org/officeDocument/2006/customXml" ds:itemID="{1B6DFECE-C8E5-4B26-B59D-E5CA3303A062}">
+  <ds:schemaRefs>
+    <ds:schemaRef ds:uri="http://schemas.microsoft.com/sharepoint/v3/contenttype/forms"/>
+  </ds:schemaRefs>
+</ds:datastoreItem>
 </file>
 
-<file path=customXml/itemProps1.xml><?xml version="1.0" encoding="utf-8"?>
+<file path=customXml/itemProps2.xml><?xml version="1.0" encoding="utf-8"?>
 <ds:datastoreItem xmlns:ds="http://schemas.openxmlformats.org/officeDocument/2006/customXml" ds:itemID="{566C0CD0-FD3E-4A88-A8D6-788A3B93DB34}">
   <ds:schemaRefs>
     <ds:schemaRef ds:uri="http://schemas.microsoft.com/office/2006/metadata/contentType"/>
@@ -3165,19 +3803,11 @@
 </ds:datastoreItem>
 </file>
 
-<file path=customXml/itemProps2.xml><?xml version="1.0" encoding="utf-8"?>
+<file path=customXml/itemProps3.xml><?xml version="1.0" encoding="utf-8"?>
 <ds:datastoreItem xmlns:ds="http://schemas.openxmlformats.org/officeDocument/2006/customXml" ds:itemID="{509007A4-23B5-4CFE-8DE7-0F7D0DDCA00E}">
   <ds:schemaRefs>
     <ds:schemaRef ds:uri="http://schemas.microsoft.com/office/2006/metadata/properties"/>
     <ds:schemaRef ds:uri="http://schemas.microsoft.com/office/infopath/2007/PartnerControls"/>
   </ds:schemaRefs>
 </ds:datastoreItem>
-</file>
-
-<file path=customXml/itemProps3.xml><?xml version="1.0" encoding="utf-8"?>
-<ds:datastoreItem xmlns:ds="http://schemas.openxmlformats.org/officeDocument/2006/customXml" ds:itemID="{1B6DFECE-C8E5-4B26-B59D-E5CA3303A062}">
-  <ds:schemaRefs>
-    <ds:schemaRef ds:uri="http://schemas.microsoft.com/sharepoint/v3/contenttype/forms"/>
-  </ds:schemaRefs>
-</ds:datastoreItem>
 </file>
</xml_diff>

<commit_message>
MAN fini sans correction et formatage
</commit_message>
<xml_diff>
--- a/Documentation/Manuel_Technique/Contenu et critères de correction du manuel technique.docx
+++ b/Documentation/Manuel_Technique/Contenu et critères de correction du manuel technique.docx
@@ -589,20 +589,14 @@
       <w:pPr>
         <w:pStyle w:val="puce1"/>
         <w:rPr>
-          <w:highlight w:val="red"/>
-        </w:rPr>
-      </w:pPr>
-      <w:r>
-        <w:rPr>
-          <w:highlight w:val="green"/>
-        </w:rPr>
-        <w:t xml:space="preserve">Mise en route, </w:t>
-      </w:r>
-      <w:r>
-        <w:rPr>
-          <w:highlight w:val="red"/>
-        </w:rPr>
-        <w:t xml:space="preserve">validation du fonctionnement, dépannage </w:t>
+          <w:highlight w:val="green"/>
+        </w:rPr>
+      </w:pPr>
+      <w:r>
+        <w:rPr>
+          <w:highlight w:val="green"/>
+        </w:rPr>
+        <w:t xml:space="preserve">Mise en route, validation du fonctionnement, dépannage </w:t>
       </w:r>
     </w:p>
     <w:p>
@@ -614,18 +608,18 @@
       <w:pPr>
         <w:pStyle w:val="puce3"/>
         <w:rPr>
-          <w:highlight w:val="red"/>
-        </w:rPr>
-      </w:pPr>
-      <w:r>
-        <w:rPr>
-          <w:highlight w:val="red"/>
+          <w:highlight w:val="green"/>
+        </w:rPr>
+      </w:pPr>
+      <w:r>
+        <w:rPr>
+          <w:highlight w:val="green"/>
         </w:rPr>
         <w:t>Contenu matériel</w:t>
       </w:r>
       <w:r>
         <w:rPr>
-          <w:highlight w:val="red"/>
+          <w:highlight w:val="green"/>
         </w:rPr>
         <w:t xml:space="preserve"> (10 pts)</w:t>
       </w:r>
@@ -634,24 +628,24 @@
       <w:pPr>
         <w:pStyle w:val="puce1"/>
         <w:rPr>
-          <w:highlight w:val="red"/>
-        </w:rPr>
-      </w:pPr>
-      <w:r>
-        <w:rPr>
-          <w:highlight w:val="red"/>
+          <w:highlight w:val="green"/>
+        </w:rPr>
+      </w:pPr>
+      <w:r>
+        <w:rPr>
+          <w:highlight w:val="green"/>
         </w:rPr>
         <w:t>Schéma électrique</w:t>
       </w:r>
       <w:r>
         <w:rPr>
-          <w:highlight w:val="red"/>
+          <w:highlight w:val="green"/>
         </w:rPr>
         <w:t xml:space="preserve"> avec explication des différentes parties.</w:t>
       </w:r>
       <w:r>
         <w:rPr>
-          <w:highlight w:val="red"/>
+          <w:highlight w:val="green"/>
         </w:rPr>
         <w:t xml:space="preserve"> </w:t>
       </w:r>
@@ -660,60 +654,60 @@
       <w:pPr>
         <w:pStyle w:val="puce1"/>
         <w:rPr>
-          <w:highlight w:val="red"/>
-        </w:rPr>
-      </w:pPr>
-      <w:r>
-        <w:rPr>
-          <w:highlight w:val="red"/>
+          <w:highlight w:val="green"/>
+        </w:rPr>
+      </w:pPr>
+      <w:r>
+        <w:rPr>
+          <w:highlight w:val="green"/>
         </w:rPr>
         <w:t>Pour chaque partie expliqué</w:t>
       </w:r>
       <w:r>
         <w:rPr>
-          <w:highlight w:val="red"/>
+          <w:highlight w:val="green"/>
         </w:rPr>
         <w:t>e</w:t>
       </w:r>
       <w:r>
         <w:rPr>
-          <w:highlight w:val="red"/>
+          <w:highlight w:val="green"/>
         </w:rPr>
         <w:t>, mettre la partie du schéma électrique</w:t>
       </w:r>
       <w:r>
         <w:rPr>
-          <w:highlight w:val="red"/>
+          <w:highlight w:val="green"/>
         </w:rPr>
         <w:t xml:space="preserve"> correspondant</w:t>
       </w:r>
       <w:r>
         <w:rPr>
-          <w:highlight w:val="red"/>
+          <w:highlight w:val="green"/>
         </w:rPr>
         <w:t xml:space="preserve"> en image dans le texte</w:t>
       </w:r>
       <w:r>
         <w:rPr>
-          <w:highlight w:val="red"/>
+          <w:highlight w:val="green"/>
         </w:rPr>
         <w:t xml:space="preserve"> et y faire référence</w:t>
       </w:r>
       <w:r>
         <w:rPr>
-          <w:highlight w:val="red"/>
+          <w:highlight w:val="green"/>
         </w:rPr>
         <w:t>.</w:t>
       </w:r>
       <w:r>
         <w:rPr>
-          <w:highlight w:val="red"/>
+          <w:highlight w:val="green"/>
         </w:rPr>
         <w:t xml:space="preserve"> </w:t>
       </w:r>
       <w:r>
         <w:rPr>
-          <w:highlight w:val="red"/>
+          <w:highlight w:val="green"/>
         </w:rPr>
         <w:t xml:space="preserve"> </w:t>
       </w:r>
@@ -722,30 +716,30 @@
       <w:pPr>
         <w:pStyle w:val="puce1"/>
         <w:rPr>
-          <w:highlight w:val="red"/>
-        </w:rPr>
-      </w:pPr>
-      <w:r>
-        <w:rPr>
-          <w:highlight w:val="red"/>
+          <w:highlight w:val="green"/>
+        </w:rPr>
+      </w:pPr>
+      <w:r>
+        <w:rPr>
+          <w:highlight w:val="green"/>
         </w:rPr>
         <w:t>Le</w:t>
       </w:r>
       <w:r>
         <w:rPr>
-          <w:highlight w:val="red"/>
+          <w:highlight w:val="green"/>
         </w:rPr>
         <w:t xml:space="preserve"> schéma électrique complet </w:t>
       </w:r>
       <w:r>
         <w:rPr>
-          <w:highlight w:val="red"/>
+          <w:highlight w:val="green"/>
         </w:rPr>
         <w:t xml:space="preserve">sera placé </w:t>
       </w:r>
       <w:r>
         <w:rPr>
-          <w:highlight w:val="red"/>
+          <w:highlight w:val="green"/>
         </w:rPr>
         <w:t xml:space="preserve">en annexe. </w:t>
       </w:r>
@@ -1200,38 +1194,38 @@
       <w:pPr>
         <w:pStyle w:val="puce3"/>
         <w:rPr>
-          <w:highlight w:val="red"/>
-        </w:rPr>
-      </w:pPr>
-      <w:r>
-        <w:rPr>
-          <w:highlight w:val="red"/>
+          <w:highlight w:val="green"/>
+        </w:rPr>
+      </w:pPr>
+      <w:r>
+        <w:rPr>
+          <w:highlight w:val="green"/>
         </w:rPr>
         <w:t>Listes de matériel et coûts</w:t>
       </w:r>
       <w:r>
         <w:rPr>
-          <w:highlight w:val="red"/>
+          <w:highlight w:val="green"/>
         </w:rPr>
         <w:t xml:space="preserve"> (5pts)</w:t>
       </w:r>
       <w:r>
         <w:rPr>
-          <w:highlight w:val="red"/>
-        </w:rPr>
-        <w:t xml:space="preserve"> MANQUE OBJETS INTERACTIFS</w:t>
-      </w:r>
-    </w:p>
-    <w:p>
-      <w:pPr>
-        <w:pStyle w:val="puce1"/>
-        <w:rPr>
-          <w:highlight w:val="red"/>
-        </w:rPr>
-      </w:pPr>
-      <w:r>
-        <w:rPr>
-          <w:highlight w:val="red"/>
+          <w:highlight w:val="green"/>
+        </w:rPr>
+        <w:t xml:space="preserve"> </w:t>
+      </w:r>
+    </w:p>
+    <w:p>
+      <w:pPr>
+        <w:pStyle w:val="puce1"/>
+        <w:rPr>
+          <w:highlight w:val="green"/>
+        </w:rPr>
+      </w:pPr>
+      <w:r>
+        <w:rPr>
+          <w:highlight w:val="green"/>
         </w:rPr>
         <w:t>Feuille de fichier Excel ayant les colonnes suivantes :</w:t>
       </w:r>
@@ -1244,18 +1238,18 @@
           <w:numId w:val="4"/>
         </w:numPr>
         <w:rPr>
-          <w:highlight w:val="red"/>
-        </w:rPr>
-      </w:pPr>
-      <w:r>
-        <w:rPr>
-          <w:highlight w:val="red"/>
+          <w:highlight w:val="green"/>
+        </w:rPr>
+      </w:pPr>
+      <w:r>
+        <w:rPr>
+          <w:highlight w:val="green"/>
         </w:rPr>
         <w:t>Numéro exact de la pi</w:t>
       </w:r>
       <w:r>
         <w:rPr>
-          <w:highlight w:val="red"/>
+          <w:highlight w:val="green"/>
         </w:rPr>
         <w:t>èce</w:t>
       </w:r>
@@ -1268,12 +1262,12 @@
           <w:numId w:val="4"/>
         </w:numPr>
         <w:rPr>
-          <w:highlight w:val="red"/>
-        </w:rPr>
-      </w:pPr>
-      <w:r>
-        <w:rPr>
-          <w:highlight w:val="red"/>
+          <w:highlight w:val="green"/>
+        </w:rPr>
+      </w:pPr>
+      <w:r>
+        <w:rPr>
+          <w:highlight w:val="green"/>
         </w:rPr>
         <w:t>Description</w:t>
       </w:r>
@@ -1286,12 +1280,12 @@
           <w:numId w:val="4"/>
         </w:numPr>
         <w:rPr>
-          <w:highlight w:val="red"/>
-        </w:rPr>
-      </w:pPr>
-      <w:r>
-        <w:rPr>
-          <w:highlight w:val="red"/>
+          <w:highlight w:val="green"/>
+        </w:rPr>
+      </w:pPr>
+      <w:r>
+        <w:rPr>
+          <w:highlight w:val="green"/>
         </w:rPr>
         <w:t>Lien web chez le fournisseur</w:t>
       </w:r>
@@ -1304,12 +1298,12 @@
           <w:numId w:val="4"/>
         </w:numPr>
         <w:rPr>
-          <w:highlight w:val="red"/>
-        </w:rPr>
-      </w:pPr>
-      <w:r>
-        <w:rPr>
-          <w:highlight w:val="red"/>
+          <w:highlight w:val="green"/>
+        </w:rPr>
+      </w:pPr>
+      <w:r>
+        <w:rPr>
+          <w:highlight w:val="green"/>
         </w:rPr>
         <w:t>Prix unitaire</w:t>
       </w:r>
@@ -1322,12 +1316,12 @@
           <w:numId w:val="4"/>
         </w:numPr>
         <w:rPr>
-          <w:highlight w:val="red"/>
-        </w:rPr>
-      </w:pPr>
-      <w:r>
-        <w:rPr>
-          <w:highlight w:val="red"/>
+          <w:highlight w:val="green"/>
+        </w:rPr>
+      </w:pPr>
+      <w:r>
+        <w:rPr>
+          <w:highlight w:val="green"/>
         </w:rPr>
         <w:t>Quantité</w:t>
       </w:r>
@@ -1340,18 +1334,18 @@
           <w:numId w:val="4"/>
         </w:numPr>
         <w:rPr>
-          <w:highlight w:val="red"/>
-        </w:rPr>
-      </w:pPr>
-      <w:r>
-        <w:rPr>
-          <w:highlight w:val="red"/>
+          <w:highlight w:val="green"/>
+        </w:rPr>
+      </w:pPr>
+      <w:r>
+        <w:rPr>
+          <w:highlight w:val="green"/>
         </w:rPr>
         <w:t>Total</w:t>
       </w:r>
       <w:r>
         <w:rPr>
-          <w:highlight w:val="red"/>
+          <w:highlight w:val="green"/>
         </w:rPr>
         <w:t xml:space="preserve"> </w:t>
       </w:r>
@@ -1360,12 +1354,12 @@
       <w:pPr>
         <w:pStyle w:val="puce1"/>
         <w:rPr>
-          <w:highlight w:val="red"/>
-        </w:rPr>
-      </w:pPr>
-      <w:r>
-        <w:rPr>
-          <w:highlight w:val="red"/>
+          <w:highlight w:val="green"/>
+        </w:rPr>
+      </w:pPr>
+      <w:r>
+        <w:rPr>
+          <w:highlight w:val="green"/>
         </w:rPr>
         <w:t>Et les lignes :</w:t>
       </w:r>
@@ -1378,24 +1372,24 @@
           <w:numId w:val="4"/>
         </w:numPr>
         <w:rPr>
-          <w:highlight w:val="red"/>
-        </w:rPr>
-      </w:pPr>
-      <w:r>
-        <w:rPr>
-          <w:highlight w:val="red"/>
+          <w:highlight w:val="green"/>
+        </w:rPr>
+      </w:pPr>
+      <w:r>
+        <w:rPr>
+          <w:highlight w:val="green"/>
         </w:rPr>
         <w:t>Sous</w:t>
       </w:r>
       <w:r>
         <w:rPr>
-          <w:highlight w:val="red"/>
+          <w:highlight w:val="green"/>
         </w:rPr>
         <w:t>-</w:t>
       </w:r>
       <w:r>
         <w:rPr>
-          <w:highlight w:val="red"/>
+          <w:highlight w:val="green"/>
         </w:rPr>
         <w:t xml:space="preserve">total </w:t>
       </w:r>
@@ -1408,12 +1402,12 @@
           <w:numId w:val="4"/>
         </w:numPr>
         <w:rPr>
-          <w:highlight w:val="red"/>
-        </w:rPr>
-      </w:pPr>
-      <w:r>
-        <w:rPr>
-          <w:highlight w:val="red"/>
+          <w:highlight w:val="green"/>
+        </w:rPr>
+      </w:pPr>
+      <w:r>
+        <w:rPr>
+          <w:highlight w:val="green"/>
         </w:rPr>
         <w:t>Taxes</w:t>
       </w:r>
@@ -1426,18 +1420,18 @@
           <w:numId w:val="4"/>
         </w:numPr>
         <w:rPr>
-          <w:highlight w:val="red"/>
-        </w:rPr>
-      </w:pPr>
-      <w:r>
-        <w:rPr>
-          <w:highlight w:val="red"/>
+          <w:highlight w:val="green"/>
+        </w:rPr>
+      </w:pPr>
+      <w:r>
+        <w:rPr>
+          <w:highlight w:val="green"/>
         </w:rPr>
         <w:t xml:space="preserve">Grand </w:t>
       </w:r>
       <w:r>
         <w:rPr>
-          <w:highlight w:val="red"/>
+          <w:highlight w:val="green"/>
         </w:rPr>
         <w:t xml:space="preserve">Total </w:t>
       </w:r>
@@ -3628,6 +3622,12 @@
 </file>
 
 <file path=customXml/item2.xml><?xml version="1.0" encoding="utf-8"?>
+<p:properties xmlns:p="http://schemas.microsoft.com/office/2006/metadata/properties" xmlns:xsi="http://www.w3.org/2001/XMLSchema-instance" xmlns:pc="http://schemas.microsoft.com/office/infopath/2007/PartnerControls">
+  <documentManagement/>
+</p:properties>
+</file>
+
+<file path=customXml/item3.xml><?xml version="1.0" encoding="utf-8"?>
 <ct:contentTypeSchema xmlns:ct="http://schemas.microsoft.com/office/2006/metadata/contentType" xmlns:ma="http://schemas.microsoft.com/office/2006/metadata/properties/metaAttributes" ct:_="" ma:_="" ma:contentTypeName="Document" ma:contentTypeID="0x0101001DDF7F2FCC1D2C469E7882E767051E21" ma:contentTypeVersion="4" ma:contentTypeDescription="Crée un document." ma:contentTypeScope="" ma:versionID="fdb502a7565e043baea1e7044cb52160">
   <xsd:schema xmlns:xsd="http://www.w3.org/2001/XMLSchema" xmlns:xs="http://www.w3.org/2001/XMLSchema" xmlns:p="http://schemas.microsoft.com/office/2006/metadata/properties" xmlns:ns2="de9a939f-7971-4532-9b84-38cbdf21fdbe" targetNamespace="http://schemas.microsoft.com/office/2006/metadata/properties" ma:root="true" ma:fieldsID="87cf97e6ee09886aa213502e86bb7644" ns2:_="">
     <xsd:import namespace="de9a939f-7971-4532-9b84-38cbdf21fdbe"/>
@@ -3771,12 +3771,6 @@
 </ct:contentTypeSchema>
 </file>
 
-<file path=customXml/item3.xml><?xml version="1.0" encoding="utf-8"?>
-<p:properties xmlns:p="http://schemas.microsoft.com/office/2006/metadata/properties" xmlns:xsi="http://www.w3.org/2001/XMLSchema-instance" xmlns:pc="http://schemas.microsoft.com/office/infopath/2007/PartnerControls">
-  <documentManagement/>
-</p:properties>
-</file>
-
 <file path=customXml/itemProps1.xml><?xml version="1.0" encoding="utf-8"?>
 <ds:datastoreItem xmlns:ds="http://schemas.openxmlformats.org/officeDocument/2006/customXml" ds:itemID="{1B6DFECE-C8E5-4B26-B59D-E5CA3303A062}">
   <ds:schemaRefs>
@@ -3786,6 +3780,15 @@
 </file>
 
 <file path=customXml/itemProps2.xml><?xml version="1.0" encoding="utf-8"?>
+<ds:datastoreItem xmlns:ds="http://schemas.openxmlformats.org/officeDocument/2006/customXml" ds:itemID="{509007A4-23B5-4CFE-8DE7-0F7D0DDCA00E}">
+  <ds:schemaRefs>
+    <ds:schemaRef ds:uri="http://schemas.microsoft.com/office/2006/metadata/properties"/>
+    <ds:schemaRef ds:uri="http://schemas.microsoft.com/office/infopath/2007/PartnerControls"/>
+  </ds:schemaRefs>
+</ds:datastoreItem>
+</file>
+
+<file path=customXml/itemProps3.xml><?xml version="1.0" encoding="utf-8"?>
 <ds:datastoreItem xmlns:ds="http://schemas.openxmlformats.org/officeDocument/2006/customXml" ds:itemID="{566C0CD0-FD3E-4A88-A8D6-788A3B93DB34}">
   <ds:schemaRefs>
     <ds:schemaRef ds:uri="http://schemas.microsoft.com/office/2006/metadata/contentType"/>
@@ -3801,13 +3804,4 @@
     <ds:schemaRef ds:uri="http://schemas.microsoft.com/internal/obd"/>
   </ds:schemaRefs>
 </ds:datastoreItem>
-</file>
-
-<file path=customXml/itemProps3.xml><?xml version="1.0" encoding="utf-8"?>
-<ds:datastoreItem xmlns:ds="http://schemas.openxmlformats.org/officeDocument/2006/customXml" ds:itemID="{509007A4-23B5-4CFE-8DE7-0F7D0DDCA00E}">
-  <ds:schemaRefs>
-    <ds:schemaRef ds:uri="http://schemas.microsoft.com/office/2006/metadata/properties"/>
-    <ds:schemaRef ds:uri="http://schemas.microsoft.com/office/infopath/2007/PartnerControls"/>
-  </ds:schemaRefs>
-</ds:datastoreItem>
 </file>
</xml_diff>